<commit_message>
fix broken links, update 2016 member apps, update events
</commit_message>
<xml_diff>
--- a/association/downloads/member_application.docx
+++ b/association/downloads/member_application.docx
@@ -50,7 +50,7 @@
           <w:sz w:val="72"/>
           <w:szCs w:val="72"/>
         </w:rPr>
-        <w:t>5</w:t>
+        <w:t>6</w:t>
       </w:r>
     </w:p>
     <w:p>
@@ -61,15 +61,6 @@
           <w:sz w:val="24"/>
         </w:rPr>
       </w:pPr>
-      <w:r>
-        <w:rPr>
-          <w:noProof/>
-          <w:sz w:val="24"/>
-        </w:rPr>
-        <w:pict>
-          <v:line id="_x0000_s1064" style="position:absolute;left:0;text-align:left;z-index:251658240" from="490pt,13.25pt" to="490pt,112.25pt"/>
-        </w:pict>
-      </w:r>
       <w:r>
         <w:rPr>
           <w:sz w:val="24"/>
@@ -287,6 +278,14 @@
           <w:sz w:val="22"/>
           <w:szCs w:val="22"/>
         </w:rPr>
+        <w:fldChar w:fldCharType="separate"/>
+      </w:r>
+      <w:r>
+        <w:rPr>
+          <w:color w:val="0000FF"/>
+          <w:sz w:val="22"/>
+          <w:szCs w:val="22"/>
+        </w:rPr>
         <w:fldChar w:fldCharType="end"/>
       </w:r>
       <w:bookmarkEnd w:id="0"/>
@@ -345,6 +344,14 @@
           <w:sz w:val="22"/>
           <w:szCs w:val="22"/>
         </w:rPr>
+        <w:fldChar w:fldCharType="separate"/>
+      </w:r>
+      <w:r>
+        <w:rPr>
+          <w:color w:val="0000FF"/>
+          <w:sz w:val="22"/>
+          <w:szCs w:val="22"/>
+        </w:rPr>
         <w:fldChar w:fldCharType="end"/>
       </w:r>
       <w:bookmarkEnd w:id="1"/>
@@ -524,16 +531,6 @@
       </w:pPr>
       <w:r>
         <w:rPr>
-          <w:noProof/>
-          <w:sz w:val="22"/>
-          <w:szCs w:val="22"/>
-        </w:rPr>
-        <w:pict>
-          <v:line id="_x0000_s1061" style="position:absolute;z-index:251657216" from="490.05pt,1.95pt" to="490.05pt,208.95pt"/>
-        </w:pict>
-      </w:r>
-      <w:r>
-        <w:rPr>
           <w:sz w:val="22"/>
           <w:szCs w:val="22"/>
         </w:rPr>
@@ -2182,6 +2179,14 @@
           <w:sz w:val="22"/>
           <w:szCs w:val="22"/>
         </w:rPr>
+        <w:fldChar w:fldCharType="separate"/>
+      </w:r>
+      <w:r>
+        <w:rPr>
+          <w:color w:val="0000FF"/>
+          <w:sz w:val="22"/>
+          <w:szCs w:val="22"/>
+        </w:rPr>
         <w:fldChar w:fldCharType="end"/>
       </w:r>
       <w:bookmarkEnd w:id="13"/>
@@ -2920,6 +2925,14 @@
           <w:sz w:val="22"/>
           <w:szCs w:val="22"/>
         </w:rPr>
+      </w:r>
+      <w:r>
+        <w:rPr>
+          <w:color w:val="0000FF"/>
+          <w:sz w:val="22"/>
+          <w:szCs w:val="22"/>
+        </w:rPr>
+        <w:fldChar w:fldCharType="separate"/>
       </w:r>
       <w:r>
         <w:rPr>
@@ -3279,6 +3292,14 @@
           <w:sz w:val="22"/>
           <w:szCs w:val="22"/>
         </w:rPr>
+        <w:fldChar w:fldCharType="separate"/>
+      </w:r>
+      <w:r>
+        <w:rPr>
+          <w:color w:val="0000FF"/>
+          <w:sz w:val="22"/>
+          <w:szCs w:val="22"/>
+        </w:rPr>
         <w:fldChar w:fldCharType="end"/>
       </w:r>
       <w:bookmarkEnd w:id="20"/>
@@ -3363,6 +3384,14 @@
           <w:sz w:val="22"/>
           <w:szCs w:val="22"/>
         </w:rPr>
+        <w:fldChar w:fldCharType="separate"/>
+      </w:r>
+      <w:r>
+        <w:rPr>
+          <w:color w:val="0000FF"/>
+          <w:sz w:val="22"/>
+          <w:szCs w:val="22"/>
+        </w:rPr>
         <w:fldChar w:fldCharType="end"/>
       </w:r>
       <w:bookmarkEnd w:id="21"/>
@@ -3458,6 +3487,15 @@
           <w:sz w:val="22"/>
           <w:szCs w:val="22"/>
         </w:rPr>
+        <w:fldChar w:fldCharType="separate"/>
+      </w:r>
+      <w:r>
+        <w:rPr>
+          <w:b/>
+          <w:color w:val="0000FF"/>
+          <w:sz w:val="22"/>
+          <w:szCs w:val="22"/>
+        </w:rPr>
         <w:fldChar w:fldCharType="end"/>
       </w:r>
       <w:bookmarkEnd w:id="22"/>
@@ -3555,6 +3593,15 @@
           <w:sz w:val="22"/>
           <w:szCs w:val="22"/>
         </w:rPr>
+      </w:r>
+      <w:r>
+        <w:rPr>
+          <w:b/>
+          <w:color w:val="0000FF"/>
+          <w:sz w:val="22"/>
+          <w:szCs w:val="22"/>
+        </w:rPr>
+        <w:fldChar w:fldCharType="separate"/>
       </w:r>
       <w:r>
         <w:rPr>
@@ -4238,12 +4285,14 @@
   <w:style w:type="paragraph" w:default="1" w:styleId="Normal">
     <w:name w:val="Normal"/>
     <w:qFormat/>
+    <w:rsid w:val="006B6F73"/>
   </w:style>
   <w:style w:type="paragraph" w:styleId="Heading1">
     <w:name w:val="heading 1"/>
     <w:basedOn w:val="Normal"/>
     <w:next w:val="Normal"/>
     <w:qFormat/>
+    <w:rsid w:val="006B6F73"/>
     <w:pPr>
       <w:keepNext/>
       <w:spacing w:line="360" w:lineRule="auto"/>
@@ -4260,6 +4309,7 @@
     <w:basedOn w:val="Normal"/>
     <w:next w:val="Normal"/>
     <w:qFormat/>
+    <w:rsid w:val="006B6F73"/>
     <w:pPr>
       <w:keepNext/>
       <w:outlineLvl w:val="1"/>
@@ -4273,6 +4323,7 @@
     <w:basedOn w:val="Normal"/>
     <w:next w:val="Normal"/>
     <w:qFormat/>
+    <w:rsid w:val="006B6F73"/>
     <w:pPr>
       <w:keepNext/>
       <w:ind w:firstLine="720"/>
@@ -4285,11 +4336,16 @@
   </w:style>
   <w:style w:type="character" w:default="1" w:styleId="DefaultParagraphFont">
     <w:name w:val="Default Paragraph Font"/>
+    <w:uiPriority w:val="1"/>
     <w:semiHidden/>
+    <w:unhideWhenUsed/>
   </w:style>
   <w:style w:type="table" w:default="1" w:styleId="TableNormal">
     <w:name w:val="Normal Table"/>
+    <w:uiPriority w:val="99"/>
     <w:semiHidden/>
+    <w:unhideWhenUsed/>
+    <w:qFormat/>
     <w:tblPr>
       <w:tblInd w:w="0" w:type="dxa"/>
       <w:tblCellMar>
@@ -4302,11 +4358,14 @@
   </w:style>
   <w:style w:type="numbering" w:default="1" w:styleId="NoList">
     <w:name w:val="No List"/>
+    <w:uiPriority w:val="99"/>
     <w:semiHidden/>
+    <w:unhideWhenUsed/>
   </w:style>
   <w:style w:type="paragraph" w:styleId="BodyTextIndent">
     <w:name w:val="Body Text Indent"/>
     <w:basedOn w:val="Normal"/>
+    <w:rsid w:val="006B6F73"/>
     <w:pPr>
       <w:ind w:left="1440"/>
     </w:pPr>
@@ -4318,6 +4377,7 @@
   <w:style w:type="paragraph" w:styleId="BodyTextIndent2">
     <w:name w:val="Body Text Indent 2"/>
     <w:basedOn w:val="Normal"/>
+    <w:rsid w:val="006B6F73"/>
     <w:pPr>
       <w:ind w:firstLine="720"/>
     </w:pPr>
@@ -4328,6 +4388,7 @@
   <w:style w:type="character" w:styleId="Hyperlink">
     <w:name w:val="Hyperlink"/>
     <w:basedOn w:val="DefaultParagraphFont"/>
+    <w:rsid w:val="006B6F73"/>
     <w:rPr>
       <w:color w:val="0000FF"/>
       <w:u w:val="single"/>
@@ -4624,7 +4685,7 @@
 </file>
 
 <file path=customXml/itemProps1.xml><?xml version="1.0" encoding="utf-8"?>
-<ds:datastoreItem xmlns:ds="http://schemas.openxmlformats.org/officeDocument/2006/customXml" ds:itemID="{92942A81-75C8-4406-A5EC-9C643D0816AC}">
+<ds:datastoreItem xmlns:ds="http://schemas.openxmlformats.org/officeDocument/2006/customXml" ds:itemID="{83636E7C-72E5-45DB-9FB8-9BC99AF638B4}">
   <ds:schemaRefs>
     <ds:schemaRef ds:uri="http://schemas.openxmlformats.org/officeDocument/2006/bibliography"/>
   </ds:schemaRefs>

</xml_diff>

<commit_message>
add google analytics, update association member docs
</commit_message>
<xml_diff>
--- a/association/downloads/member_application.docx
+++ b/association/downloads/member_application.docx
@@ -50,8 +50,10 @@
           <w:sz w:val="72"/>
           <w:szCs w:val="72"/>
         </w:rPr>
-        <w:t>6</w:t>
-      </w:r>
+        <w:t>7</w:t>
+      </w:r>
+      <w:bookmarkStart w:id="0" w:name="_GoBack"/>
+      <w:bookmarkEnd w:id="0"/>
     </w:p>
     <w:p>
       <w:pPr>
@@ -280,7 +282,7 @@
           </w:ffData>
         </w:fldChar>
       </w:r>
-      <w:bookmarkStart w:id="0" w:name="Check1"/>
+      <w:bookmarkStart w:id="1" w:name="Check1"/>
       <w:r>
         <w:rPr>
           <w:color w:val="0000FF"/>
@@ -304,7 +306,7 @@
         </w:rPr>
         <w:fldChar w:fldCharType="end"/>
       </w:r>
-      <w:bookmarkEnd w:id="0"/>
+      <w:bookmarkEnd w:id="1"/>
       <w:r>
         <w:rPr>
           <w:sz w:val="22"/>
@@ -347,7 +349,7 @@
           </w:ffData>
         </w:fldChar>
       </w:r>
-      <w:bookmarkStart w:id="1" w:name="Check2"/>
+      <w:bookmarkStart w:id="2" w:name="Check2"/>
       <w:r>
         <w:rPr>
           <w:color w:val="0000FF"/>
@@ -371,7 +373,7 @@
         </w:rPr>
         <w:fldChar w:fldCharType="end"/>
       </w:r>
-      <w:bookmarkEnd w:id="1"/>
+      <w:bookmarkEnd w:id="2"/>
     </w:p>
     <w:p>
       <w:pPr>
@@ -436,7 +438,7 @@
           </w:ffData>
         </w:fldChar>
       </w:r>
-      <w:bookmarkStart w:id="2" w:name="Text6"/>
+      <w:bookmarkStart w:id="3" w:name="Text6"/>
       <w:r>
         <w:rPr>
           <w:color w:val="0000FF"/>
@@ -513,7 +515,7 @@
         </w:rPr>
         <w:fldChar w:fldCharType="end"/>
       </w:r>
-      <w:bookmarkEnd w:id="2"/>
+      <w:bookmarkEnd w:id="3"/>
       <w:r>
         <w:rPr>
           <w:color w:val="0000FF"/>
@@ -604,7 +606,7 @@
           </w:ffData>
         </w:fldChar>
       </w:r>
-      <w:bookmarkStart w:id="3" w:name="Text2"/>
+      <w:bookmarkStart w:id="4" w:name="Text2"/>
       <w:r>
         <w:rPr>
           <w:color w:val="0000FF"/>
@@ -681,7 +683,7 @@
         </w:rPr>
         <w:fldChar w:fldCharType="end"/>
       </w:r>
-      <w:bookmarkEnd w:id="3"/>
+      <w:bookmarkEnd w:id="4"/>
     </w:p>
     <w:p>
       <w:pPr>
@@ -756,7 +758,7 @@
           </w:ffData>
         </w:fldChar>
       </w:r>
-      <w:bookmarkStart w:id="4" w:name="Text3"/>
+      <w:bookmarkStart w:id="5" w:name="Text3"/>
       <w:r>
         <w:rPr>
           <w:color w:val="0000FF"/>
@@ -833,7 +835,7 @@
         </w:rPr>
         <w:fldChar w:fldCharType="end"/>
       </w:r>
-      <w:bookmarkEnd w:id="4"/>
+      <w:bookmarkEnd w:id="5"/>
     </w:p>
     <w:p>
       <w:pPr>
@@ -915,7 +917,7 @@
           </w:ffData>
         </w:fldChar>
       </w:r>
-      <w:bookmarkStart w:id="5" w:name="Text4"/>
+      <w:bookmarkStart w:id="6" w:name="Text4"/>
       <w:r>
         <w:rPr>
           <w:color w:val="0000FF"/>
@@ -992,7 +994,7 @@
         </w:rPr>
         <w:fldChar w:fldCharType="end"/>
       </w:r>
-      <w:bookmarkEnd w:id="5"/>
+      <w:bookmarkEnd w:id="6"/>
       <w:r>
         <w:rPr>
           <w:color w:val="0000FF"/>
@@ -1075,7 +1077,7 @@
           </w:ffData>
         </w:fldChar>
       </w:r>
-      <w:bookmarkStart w:id="6" w:name="Text5"/>
+      <w:bookmarkStart w:id="7" w:name="Text5"/>
       <w:r>
         <w:rPr>
           <w:color w:val="0000FF"/>
@@ -1152,7 +1154,7 @@
         </w:rPr>
         <w:fldChar w:fldCharType="end"/>
       </w:r>
-      <w:bookmarkEnd w:id="6"/>
+      <w:bookmarkEnd w:id="7"/>
     </w:p>
     <w:p>
       <w:pPr>
@@ -1229,7 +1231,7 @@
           </w:ffData>
         </w:fldChar>
       </w:r>
-      <w:bookmarkStart w:id="7" w:name="Text7"/>
+      <w:bookmarkStart w:id="8" w:name="Text7"/>
       <w:r>
         <w:rPr>
           <w:color w:val="0000FF"/>
@@ -1306,7 +1308,7 @@
         </w:rPr>
         <w:fldChar w:fldCharType="end"/>
       </w:r>
-      <w:bookmarkEnd w:id="7"/>
+      <w:bookmarkEnd w:id="8"/>
       <w:r>
         <w:rPr>
           <w:sz w:val="22"/>
@@ -1397,7 +1399,7 @@
           </w:ffData>
         </w:fldChar>
       </w:r>
-      <w:bookmarkStart w:id="8" w:name="Text8"/>
+      <w:bookmarkStart w:id="9" w:name="Text8"/>
       <w:r>
         <w:rPr>
           <w:color w:val="0000FF"/>
@@ -1474,7 +1476,7 @@
         </w:rPr>
         <w:fldChar w:fldCharType="end"/>
       </w:r>
-      <w:bookmarkEnd w:id="8"/>
+      <w:bookmarkEnd w:id="9"/>
       <w:r>
         <w:rPr>
           <w:sz w:val="22"/>
@@ -1557,7 +1559,7 @@
           </w:ffData>
         </w:fldChar>
       </w:r>
-      <w:bookmarkStart w:id="9" w:name="Text9"/>
+      <w:bookmarkStart w:id="10" w:name="Text9"/>
       <w:r>
         <w:rPr>
           <w:color w:val="0000FF"/>
@@ -1634,7 +1636,7 @@
         </w:rPr>
         <w:fldChar w:fldCharType="end"/>
       </w:r>
-      <w:bookmarkEnd w:id="9"/>
+      <w:bookmarkEnd w:id="10"/>
     </w:p>
     <w:p>
       <w:pPr>
@@ -1691,7 +1693,7 @@
           </w:ffData>
         </w:fldChar>
       </w:r>
-      <w:bookmarkStart w:id="10" w:name="Text10"/>
+      <w:bookmarkStart w:id="11" w:name="Text10"/>
       <w:r>
         <w:rPr>
           <w:color w:val="0000FF"/>
@@ -1768,7 +1770,7 @@
         </w:rPr>
         <w:fldChar w:fldCharType="end"/>
       </w:r>
-      <w:bookmarkEnd w:id="10"/>
+      <w:bookmarkEnd w:id="11"/>
       <w:r>
         <w:rPr>
           <w:color w:val="0000FF"/>
@@ -1860,7 +1862,7 @@
           </w:ffData>
         </w:fldChar>
       </w:r>
-      <w:bookmarkStart w:id="11" w:name="Text11"/>
+      <w:bookmarkStart w:id="12" w:name="Text11"/>
       <w:r>
         <w:rPr>
           <w:color w:val="0000FF"/>
@@ -1937,7 +1939,7 @@
         </w:rPr>
         <w:fldChar w:fldCharType="end"/>
       </w:r>
-      <w:bookmarkEnd w:id="11"/>
+      <w:bookmarkEnd w:id="12"/>
     </w:p>
     <w:p>
       <w:pPr>
@@ -2005,7 +2007,7 @@
           </w:ffData>
         </w:fldChar>
       </w:r>
-      <w:bookmarkStart w:id="12" w:name="Text12"/>
+      <w:bookmarkStart w:id="13" w:name="Text12"/>
       <w:r>
         <w:rPr>
           <w:color w:val="0000FF"/>
@@ -2082,7 +2084,7 @@
         </w:rPr>
         <w:fldChar w:fldCharType="end"/>
       </w:r>
-      <w:bookmarkEnd w:id="12"/>
+      <w:bookmarkEnd w:id="13"/>
       <w:r>
         <w:rPr>
           <w:sz w:val="22"/>
@@ -2160,7 +2162,7 @@
           </w:ffData>
         </w:fldChar>
       </w:r>
-      <w:bookmarkStart w:id="13" w:name="Dropdown1"/>
+      <w:bookmarkStart w:id="14" w:name="Dropdown1"/>
       <w:r>
         <w:rPr>
           <w:color w:val="0000FF"/>
@@ -2184,7 +2186,7 @@
         </w:rPr>
         <w:fldChar w:fldCharType="end"/>
       </w:r>
-      <w:bookmarkEnd w:id="13"/>
+      <w:bookmarkEnd w:id="14"/>
     </w:p>
     <w:p>
       <w:pPr>
@@ -2254,7 +2256,7 @@
           </w:ffData>
         </w:fldChar>
       </w:r>
-      <w:bookmarkStart w:id="14" w:name="Text13"/>
+      <w:bookmarkStart w:id="15" w:name="Text13"/>
       <w:r>
         <w:rPr>
           <w:color w:val="0000FF"/>
@@ -2331,7 +2333,7 @@
         </w:rPr>
         <w:fldChar w:fldCharType="end"/>
       </w:r>
-      <w:bookmarkEnd w:id="14"/>
+      <w:bookmarkEnd w:id="15"/>
       <w:r>
         <w:rPr>
           <w:sz w:val="22"/>
@@ -2372,7 +2374,7 @@
           </w:ffData>
         </w:fldChar>
       </w:r>
-      <w:bookmarkStart w:id="15" w:name="Text14"/>
+      <w:bookmarkStart w:id="16" w:name="Text14"/>
       <w:r>
         <w:rPr>
           <w:color w:val="0000FF"/>
@@ -2449,7 +2451,7 @@
         </w:rPr>
         <w:fldChar w:fldCharType="end"/>
       </w:r>
-      <w:bookmarkEnd w:id="15"/>
+      <w:bookmarkEnd w:id="16"/>
       <w:r>
         <w:rPr>
           <w:sz w:val="22"/>
@@ -2533,7 +2535,7 @@
           </w:ffData>
         </w:fldChar>
       </w:r>
-      <w:bookmarkStart w:id="16" w:name="Text16"/>
+      <w:bookmarkStart w:id="17" w:name="Text16"/>
       <w:r>
         <w:rPr>
           <w:color w:val="0000FF"/>
@@ -2610,7 +2612,7 @@
         </w:rPr>
         <w:fldChar w:fldCharType="end"/>
       </w:r>
-      <w:bookmarkEnd w:id="16"/>
+      <w:bookmarkEnd w:id="17"/>
     </w:p>
     <w:p>
       <w:pPr>
@@ -2671,7 +2673,7 @@
           </w:ffData>
         </w:fldChar>
       </w:r>
-      <w:bookmarkStart w:id="17" w:name="Text17"/>
+      <w:bookmarkStart w:id="18" w:name="Text17"/>
       <w:r>
         <w:rPr>
           <w:color w:val="0000FF"/>
@@ -2748,8 +2750,6 @@
         </w:rPr>
         <w:fldChar w:fldCharType="end"/>
       </w:r>
-      <w:bookmarkStart w:id="18" w:name="_GoBack"/>
-      <w:bookmarkEnd w:id="17"/>
       <w:bookmarkEnd w:id="18"/>
     </w:p>
     <w:p>
@@ -4825,7 +4825,7 @@
 </file>
 
 <file path=customXml/itemProps1.xml><?xml version="1.0" encoding="utf-8"?>
-<ds:datastoreItem xmlns:ds="http://schemas.openxmlformats.org/officeDocument/2006/customXml" ds:itemID="{7490B346-6740-9E45-8374-E76797C0B233}">
+<ds:datastoreItem xmlns:ds="http://schemas.openxmlformats.org/officeDocument/2006/customXml" ds:itemID="{5C082EC8-B98A-054E-98B6-F6710C03A9F2}">
   <ds:schemaRefs>
     <ds:schemaRef ds:uri="http://schemas.openxmlformats.org/officeDocument/2006/bibliography"/>
   </ds:schemaRefs>

</xml_diff>